<commit_message>
Updated the Database-ERD and Database-Schema. Created empty folders called Database and Application.
</commit_message>
<xml_diff>
--- a/Project Proposal.docx
+++ b/Project Proposal.docx
@@ -168,22 +168,13 @@
       </w:r>
       <w:proofErr w:type="spellEnd"/>
       <w:r>
-        <w:t xml:space="preserve"> is a dating app for dogs. More specifically, it allows dog owners to search other dogs in their area and establish playdates. The application will follow the standard dating app model which has been well established by sites like Tinder, Bumble </w:t>
-      </w:r>
-      <w:r>
-        <w:t xml:space="preserve">and Match; but instead of connecting humans, it will connect dogs. </w:t>
+        <w:t xml:space="preserve"> is a dating app for dogs. More specifically, it allows dog owners to search other dogs in their area and establish playdates. The application will follow the standard dating app model which has been well established by sites like Tinder, Bumble and Match; but instead of connecting humans, it will connect dogs. </w:t>
       </w:r>
     </w:p>
     <w:p/>
     <w:p>
       <w:r>
-        <w:t>We chose dogs just for fun, rather than true market viability. In reality, dog owners looking for playmates for their dogs are more interested in the qualities of other owners than the qu</w:t>
-      </w:r>
-      <w:r>
-        <w:t>alities of other dogs. A truly viable dog dating app would focus as much on matching humans as on matching dogs. That, however, is not the intent of our app. Our app will simply match dogs. The possibility of extending functionality to also match humans al</w:t>
-      </w:r>
-      <w:r>
-        <w:t xml:space="preserve">ways remains open.  </w:t>
+        <w:t xml:space="preserve">We chose dogs just for fun, rather than true market viability. In reality, dog owners looking for playmates for their dogs are more interested in the qualities of other owners than the qualities of other dogs. A truly viable dog dating app would focus as much on matching humans as on matching dogs. That, however, is not the intent of our app. Our app will simply match dogs. The possibility of extending functionality to also match humans always remains open.  </w:t>
       </w:r>
     </w:p>
     <w:p/>
@@ -195,10 +186,7 @@
         <w:t>Programming Languages:</w:t>
       </w:r>
       <w:r>
-        <w:t xml:space="preserve"> JavaScript, Node.</w:t>
-      </w:r>
-      <w:r>
-        <w:t>js</w:t>
+        <w:t xml:space="preserve"> JavaScript, Node.js</w:t>
       </w:r>
     </w:p>
     <w:p>
@@ -232,10 +220,7 @@
         <w:t>Core features:</w:t>
       </w:r>
       <w:r>
-        <w:t xml:space="preserve"> The core features listed below are the features we commit to including in our project. Further down we provide a list o</w:t>
-      </w:r>
-      <w:r>
-        <w:t xml:space="preserve">f add-on features that could be added if time permits. The features are organized according to the webpages that will implement them. </w:t>
+        <w:t xml:space="preserve"> The core features listed below are the features we commit to including in our project. Further down we provide a list of add-on features that could be added if time permits. The features are organized according to the webpages that will implement them. </w:t>
       </w:r>
     </w:p>
     <w:p/>
@@ -500,13 +485,7 @@
         <w:rPr>
           <w:color w:val="000000"/>
         </w:rPr>
-        <w:t>Change</w:t>
-      </w:r>
-      <w:r>
-        <w:rPr>
-          <w:color w:val="000000"/>
-        </w:rPr>
-        <w:t xml:space="preserve"> password</w:t>
+        <w:t>Change password</w:t>
       </w:r>
     </w:p>
     <w:p>
@@ -704,13 +683,7 @@
         <w:rPr>
           <w:color w:val="000000"/>
         </w:rPr>
-        <w:t>Field to provide th</w:t>
-      </w:r>
-      <w:r>
-        <w:rPr>
-          <w:color w:val="000000"/>
-        </w:rPr>
-        <w:t xml:space="preserve">e maximum distance of other dogs the user is interested in meeting. </w:t>
+        <w:t xml:space="preserve">Field to provide the maximum distance of other dogs the user is interested in meeting. </w:t>
       </w:r>
     </w:p>
     <w:p>
@@ -795,13 +768,7 @@
         <w:rPr>
           <w:color w:val="000000"/>
         </w:rPr>
-        <w:t>This page shows the other dogs looking for playdates, probably in a grid format. The other dogs will be filtered by the user’s settings, so onl</w:t>
-      </w:r>
-      <w:r>
-        <w:rPr>
-          <w:color w:val="000000"/>
-        </w:rPr>
-        <w:t>y dogs matching the sex, age, weight and distance ranges will show. If the user clicks on an individual dog, they will go to that dog’s individual profile page.</w:t>
+        <w:t>This page shows the other dogs looking for playdates, probably in a grid format. The other dogs will be filtered by the user’s settings, so only dogs matching the sex, age, weight and distance ranges will show. If the user clicks on an individual dog, they will go to that dog’s individual profile page.</w:t>
       </w:r>
     </w:p>
     <w:p>
@@ -870,13 +837,7 @@
         <w:rPr>
           <w:color w:val="000000"/>
         </w:rPr>
-        <w:t xml:space="preserve"> can click a like bu</w:t>
-      </w:r>
-      <w:r>
-        <w:rPr>
-          <w:color w:val="000000"/>
-        </w:rPr>
-        <w:t>tton if they are interested in a playdate.</w:t>
+        <w:t xml:space="preserve"> can click a like button if they are interested in a playdate.</w:t>
       </w:r>
     </w:p>
     <w:p>
@@ -942,7 +903,19 @@
         <w:rPr>
           <w:color w:val="000000"/>
         </w:rPr>
-        <w:t>If the user clicks the like button for another dog and that dog also clicks the like button for the user, then a match is created. All other dogs the user has matched with will appear in the Match page.</w:t>
+        <w:t>If the user clicks the like button for another dog and that dog also clicks the like button for the user, then a match is created. All other dogs the user has matched with will appear in the Match</w:t>
+      </w:r>
+      <w:r>
+        <w:rPr>
+          <w:color w:val="000000"/>
+        </w:rPr>
+        <w:t>es</w:t>
+      </w:r>
+      <w:r>
+        <w:rPr>
+          <w:color w:val="000000"/>
+        </w:rPr>
+        <w:t xml:space="preserve"> page.</w:t>
       </w:r>
     </w:p>
     <w:p>
@@ -990,7 +963,49 @@
         <w:rPr>
           <w:color w:val="000000"/>
         </w:rPr>
-        <w:t xml:space="preserve">match page, they will go to the Message page. The Message page contains a simple text messaging service which allows dogs to communicate and establish playdates. </w:t>
+        <w:t>M</w:t>
+      </w:r>
+      <w:r>
+        <w:rPr>
+          <w:color w:val="000000"/>
+        </w:rPr>
+        <w:t>atch</w:t>
+      </w:r>
+      <w:r>
+        <w:rPr>
+          <w:color w:val="000000"/>
+        </w:rPr>
+        <w:t>es</w:t>
+      </w:r>
+      <w:r>
+        <w:rPr>
+          <w:color w:val="000000"/>
+        </w:rPr>
+        <w:t xml:space="preserve"> page, they will go to the Message</w:t>
+      </w:r>
+      <w:r>
+        <w:rPr>
+          <w:color w:val="000000"/>
+        </w:rPr>
+        <w:t>s</w:t>
+      </w:r>
+      <w:r>
+        <w:rPr>
+          <w:color w:val="000000"/>
+        </w:rPr>
+        <w:t xml:space="preserve"> page. The Message</w:t>
+      </w:r>
+      <w:r>
+        <w:rPr>
+          <w:color w:val="000000"/>
+        </w:rPr>
+        <w:t>s</w:t>
+      </w:r>
+      <w:r>
+        <w:rPr>
+          <w:color w:val="000000"/>
+        </w:rPr>
+        <w:t xml:space="preserve"> page contains a simple text messaging service which allows dogs to communicate and establish playdates. </w:t>
       </w:r>
     </w:p>
     <w:p>
@@ -1086,10 +1101,7 @@
         <w:t>Add-on features:</w:t>
       </w:r>
       <w:r>
-        <w:t xml:space="preserve">  The below fea</w:t>
-      </w:r>
-      <w:r>
-        <w:t>tures could be added to the project if time permits.</w:t>
+        <w:t xml:space="preserve">  The below features could be added to the project if time permits.</w:t>
       </w:r>
     </w:p>
     <w:p/>
@@ -1395,6 +1407,12 @@
         </w:rPr>
         <w:t xml:space="preserve">Use geolocation service to determine the user’s current location, rather than using the location (zip code) entered by the user. </w:t>
       </w:r>
+      <w:r>
+        <w:rPr>
+          <w:color w:val="000000"/>
+        </w:rPr>
+        <w:t>The distance of the other user should show up on their profile page.</w:t>
+      </w:r>
     </w:p>
     <w:p>
       <w:pPr>
@@ -1456,13 +1474,7 @@
         <w:rPr>
           <w:color w:val="000000"/>
         </w:rPr>
-        <w:t>Email notification settings (what kind of emails does the user</w:t>
-      </w:r>
-      <w:r>
-        <w:rPr>
-          <w:color w:val="000000"/>
-        </w:rPr>
-        <w:t xml:space="preserve"> want to receive). </w:t>
+        <w:t xml:space="preserve">Email notification settings (what kind of emails does the user want to receive). </w:t>
       </w:r>
     </w:p>
     <w:p>
@@ -1546,7 +1558,19 @@
         <w:rPr>
           <w:color w:val="000000"/>
         </w:rPr>
-        <w:t>Advanced options for Message page</w:t>
+        <w:t>Advanced options for Message</w:t>
+      </w:r>
+      <w:r>
+        <w:rPr>
+          <w:color w:val="000000"/>
+        </w:rPr>
+        <w:t>s</w:t>
+      </w:r>
+      <w:r>
+        <w:rPr>
+          <w:color w:val="000000"/>
+        </w:rPr>
+        <w:t xml:space="preserve"> page</w:t>
       </w:r>
     </w:p>
     <w:p>
@@ -1567,7 +1591,19 @@
         <w:rPr>
           <w:color w:val="000000"/>
         </w:rPr>
-        <w:t xml:space="preserve">Button to dogs who make inappropriate comments. </w:t>
+        <w:t xml:space="preserve">Button to </w:t>
+      </w:r>
+      <w:r>
+        <w:rPr>
+          <w:color w:val="000000"/>
+        </w:rPr>
+        <w:t xml:space="preserve">report </w:t>
+      </w:r>
+      <w:r>
+        <w:rPr>
+          <w:color w:val="000000"/>
+        </w:rPr>
+        <w:t xml:space="preserve">dogs who make inappropriate comments. </w:t>
       </w:r>
     </w:p>
     <w:p>
@@ -1651,6 +1687,7 @@
         <w:rPr>
           <w:color w:val="000000"/>
         </w:rPr>
+        <w:lastRenderedPageBreak/>
         <w:t xml:space="preserve">Add premium services that require payment such as the ability to see all dogs who liked you (even if you haven’t yet liked them). </w:t>
       </w:r>
     </w:p>
@@ -1672,7 +1709,6 @@
         <w:rPr>
           <w:color w:val="000000"/>
         </w:rPr>
-        <w:lastRenderedPageBreak/>
         <w:t>Virtual gifts</w:t>
       </w:r>
     </w:p>
@@ -1744,13 +1780,7 @@
         <w:rPr>
           <w:color w:val="000000"/>
         </w:rPr>
-        <w:t xml:space="preserve"> other dogs in your matches network</w:t>
-      </w:r>
-      <w:r>
-        <w:rPr>
-          <w:color w:val="000000"/>
-        </w:rPr>
-        <w:t xml:space="preserve"> know that you are currently out for a walk, in case they’d like to join. </w:t>
+        <w:t xml:space="preserve"> other dogs in your matches network know that you are currently out for a walk, in case they’d like to join. </w:t>
       </w:r>
     </w:p>
     <w:sectPr>

</xml_diff>